<commit_message>
Code for Release 4.4.2
</commit_message>
<xml_diff>
--- a/mat/src/MAT Install Guide.docx
+++ b/mat/src/MAT Install Guide.docx
@@ -46,11 +46,11 @@
       <w:r>
         <w:t>Due to the use of these open source products, a working knowledge of Java development and some research into how the products work with each other in your environment may be necessary. Research from discussions on product forums, help documents, internet searches</w:t>
       </w:r>
-      <w:ins w:id="0" w:author="Dawn Grey" w:date="2016-05-27T10:42:00Z">
-        <w:r>
-          <w:t>,</w:t>
-        </w:r>
-      </w:ins>
+      <w:bookmarkStart w:id="0" w:name="_GoBack"/>
+      <w:bookmarkEnd w:id="0"/>
+      <w:r>
+        <w:t>,</w:t>
+      </w:r>
       <w:r>
         <w:t xml:space="preserve"> and knowledge of the local environment where the MAT will be running may all need to be checked if there are errors during the install. </w:t>
       </w:r>
@@ -227,14 +227,12 @@
         </w:rPr>
         <w:t>[Help] -&gt; [Install New Software]</w:t>
       </w:r>
-      <w:ins w:id="1" w:author="Dawn Grey" w:date="2016-05-27T10:53:00Z">
-        <w:r>
-          <w:rPr>
-            <w:b/>
-          </w:rPr>
-          <w:t>.</w:t>
-        </w:r>
-      </w:ins>
+      <w:r>
+        <w:rPr>
+          <w:b/>
+        </w:rPr>
+        <w:t>.</w:t>
+      </w:r>
     </w:p>
     <w:p>
       <w:pPr>
@@ -270,11 +268,9 @@
       <w:r>
         <w:t xml:space="preserve"> </w:t>
       </w:r>
-      <w:ins w:id="2" w:author="Dawn Grey" w:date="2016-05-27T10:53:00Z">
-        <w:r>
-          <w:t>.</w:t>
-        </w:r>
-      </w:ins>
+      <w:r>
+        <w:t>.</w:t>
+      </w:r>
     </w:p>
     <w:p>
       <w:pPr>
@@ -296,11 +292,9 @@
       <w:r>
         <w:t>Select only</w:t>
       </w:r>
-      <w:ins w:id="3" w:author="Dawn Grey" w:date="2016-05-27T10:54:00Z">
-        <w:r>
-          <w:t>.</w:t>
-        </w:r>
-      </w:ins>
+      <w:r>
+        <w:t>.</w:t>
+      </w:r>
       <w:r>
         <w:t xml:space="preserve"> </w:t>
       </w:r>
@@ -464,14 +458,12 @@
         </w:rPr>
         <w:t>[Window] -&gt; [Preferences] -&gt; [Google] -&gt; [Web Toolkit]</w:t>
       </w:r>
-      <w:ins w:id="4" w:author="Dawn Grey" w:date="2016-05-27T10:54:00Z">
-        <w:r>
-          <w:rPr>
-            <w:b/>
-          </w:rPr>
-          <w:t>.</w:t>
-        </w:r>
-      </w:ins>
+      <w:r>
+        <w:rPr>
+          <w:b/>
+        </w:rPr>
+        <w:t>.</w:t>
+      </w:r>
     </w:p>
     <w:p>
       <w:pPr>
@@ -656,7 +648,15 @@
         </w:numPr>
       </w:pPr>
       <w:r>
-        <w:t xml:space="preserve">From the MAT Github source code link, extract the code base into the Eclipse workspace folder in the MAT Environment. </w:t>
+        <w:t xml:space="preserve">From the MAT </w:t>
+      </w:r>
+      <w:proofErr w:type="spellStart"/>
+      <w:r>
+        <w:t>Github</w:t>
+      </w:r>
+      <w:proofErr w:type="spellEnd"/>
+      <w:r>
+        <w:t xml:space="preserve"> source code link, extract the code base into the Eclipse workspace folder in the MAT Environment. </w:t>
       </w:r>
     </w:p>
     <w:p>
@@ -1001,7 +1001,31 @@
         </w:numPr>
       </w:pPr>
       <w:r>
-        <w:t xml:space="preserve">From the MAT source code in the Eclipse Workspace folder, navigate to the sql folder, and extract the ‘Blank DB Scripts.zip’ folder and extract it. This folder contains the .sql files to create the initial MAT database. The order the files need to be executed in is located in the ‘ReadMe.txt’ file. Open and execute each .sql file in the order ‘ReadMe.txt’ </w:t>
+        <w:t xml:space="preserve">From the MAT source code in the Eclipse Workspace folder, navigate to the </w:t>
+      </w:r>
+      <w:proofErr w:type="spellStart"/>
+      <w:r>
+        <w:t>sql</w:t>
+      </w:r>
+      <w:proofErr w:type="spellEnd"/>
+      <w:r>
+        <w:t xml:space="preserve"> folder, and extract the ‘Blank DB Scripts.zip’ folder and extract it. This folder contains the .</w:t>
+      </w:r>
+      <w:proofErr w:type="spellStart"/>
+      <w:r>
+        <w:t>sql</w:t>
+      </w:r>
+      <w:proofErr w:type="spellEnd"/>
+      <w:r>
+        <w:t xml:space="preserve"> files to create the initial MAT database. The order the files need to be executed in is located in the ‘ReadMe.txt’ file. Open and execute each .</w:t>
+      </w:r>
+      <w:proofErr w:type="spellStart"/>
+      <w:r>
+        <w:t>sql</w:t>
+      </w:r>
+      <w:proofErr w:type="spellEnd"/>
+      <w:r>
+        <w:t xml:space="preserve"> file in the order ‘ReadMe.txt’ </w:t>
       </w:r>
       <w:r>
         <w:t>specifies</w:t>
@@ -1087,13 +1111,16 @@
         <w:t>artifacts</w:t>
       </w:r>
       <w:r>
-        <w:t xml:space="preserve"> folder under MAT as follows: mat/work/artifacts/MeasureAuthoringTool.war </w:t>
-      </w:r>
-      <w:ins w:id="5" w:author="Dawn Grey" w:date="2016-05-27T10:54:00Z">
-        <w:r>
-          <w:t>.</w:t>
-        </w:r>
-      </w:ins>
+        <w:t xml:space="preserve"> folder under MAT as follows: mat/work/artifacts/</w:t>
+      </w:r>
+      <w:proofErr w:type="spellStart"/>
+      <w:r>
+        <w:t>MeasureAuthoringTool.war</w:t>
+      </w:r>
+      <w:proofErr w:type="spellEnd"/>
+      <w:r>
+        <w:t>.</w:t>
+      </w:r>
     </w:p>
     <w:p>
       <w:pPr>
@@ -1199,7 +1226,23 @@
                               <w:spacing w:after="0" w:line="240" w:lineRule="auto"/>
                             </w:pPr>
                             <w:r>
-                              <w:t>&lt;bean id="dataSource" class="org.apache.commons.dbcp.BasicDataSource" destroy-method="close"&gt;</w:t>
+                              <w:t>&lt;bean id="</w:t>
+                            </w:r>
+                            <w:proofErr w:type="spellStart"/>
+                            <w:r>
+                              <w:t>dataSource</w:t>
+                            </w:r>
+                            <w:proofErr w:type="spellEnd"/>
+                            <w:r>
+                              <w:t>" class="</w:t>
+                            </w:r>
+                            <w:proofErr w:type="spellStart"/>
+                            <w:r>
+                              <w:t>org.apache.commons.dbcp.BasicDataSource</w:t>
+                            </w:r>
+                            <w:proofErr w:type="spellEnd"/>
+                            <w:r>
+                              <w:t>" destroy-method="close"&gt;</w:t>
                             </w:r>
                           </w:p>
                           <w:p>
@@ -1213,7 +1256,23 @@
                               <w:tab/>
                             </w:r>
                             <w:r>
-                              <w:t>&lt;property name="driverClassName" value="com.mysql.jdbc.Driver"/&gt;</w:t>
+                              <w:t>&lt;property name="</w:t>
+                            </w:r>
+                            <w:proofErr w:type="spellStart"/>
+                            <w:r>
+                              <w:t>driverClassName</w:t>
+                            </w:r>
+                            <w:proofErr w:type="spellEnd"/>
+                            <w:r>
+                              <w:t>" value="</w:t>
+                            </w:r>
+                            <w:proofErr w:type="spellStart"/>
+                            <w:r>
+                              <w:t>com.mysql.jdbc.Driver</w:t>
+                            </w:r>
+                            <w:proofErr w:type="spellEnd"/>
+                            <w:r>
+                              <w:t>"/&gt;</w:t>
                             </w:r>
                           </w:p>
                           <w:p>
@@ -1230,10 +1289,31 @@
                               <w:t>&lt;prope</w:t>
                             </w:r>
                             <w:r>
-                              <w:t xml:space="preserve">rty name="url" </w:t>
-                            </w:r>
-                            <w:r>
-                              <w:t>value="jdbc:mysql://localhost:3306/MAT_APP"&gt;&lt;/property&gt;</w:t>
+                              <w:t>rty name="</w:t>
+                            </w:r>
+                            <w:proofErr w:type="spellStart"/>
+                            <w:r>
+                              <w:t>url</w:t>
+                            </w:r>
+                            <w:proofErr w:type="spellEnd"/>
+                            <w:r>
+                              <w:t xml:space="preserve">" </w:t>
+                            </w:r>
+                            <w:r>
+                              <w:t>value="</w:t>
+                            </w:r>
+                            <w:proofErr w:type="spellStart"/>
+                            <w:r>
+                              <w:t>jdbc</w:t>
+                            </w:r>
+                            <w:proofErr w:type="gramStart"/>
+                            <w:r>
+                              <w:t>:mysql</w:t>
+                            </w:r>
+                            <w:proofErr w:type="spellEnd"/>
+                            <w:proofErr w:type="gramEnd"/>
+                            <w:r>
+                              <w:t>://localhost:3306/MAT_APP"&gt;&lt;/property&gt;</w:t>
                             </w:r>
                           </w:p>
                           <w:p>
@@ -1421,7 +1501,15 @@
         </mc:AlternateContent>
       </w:r>
       <w:r>
-        <w:t xml:space="preserve">   In this file, set the ‘dataSource’ bean to provide login credential to the local MySQL database. The box below is an example of the mat-persistence.xml file. The username and password values indicated with </w:t>
+        <w:t xml:space="preserve">   In this file, set the ‘</w:t>
+      </w:r>
+      <w:proofErr w:type="spellStart"/>
+      <w:r>
+        <w:t>dataSource</w:t>
+      </w:r>
+      <w:proofErr w:type="spellEnd"/>
+      <w:r>
+        <w:t xml:space="preserve">’ bean to provide login credential to the local MySQL database. The box below is an example of the mat-persistence.xml file. The username and password values indicated with </w:t>
       </w:r>
       <w:r>
         <w:t>‘</w:t>
@@ -1552,7 +1640,28 @@
                               <w:ind w:firstLine="720"/>
                             </w:pPr>
                             <w:r>
-                              <w:t>&lt;intercept-url pattern="/Mat.html" access="isAuthenticated()" /&gt;</w:t>
+                              <w:t>&lt;intercept-</w:t>
+                            </w:r>
+                            <w:proofErr w:type="spellStart"/>
+                            <w:r>
+                              <w:t>url</w:t>
+                            </w:r>
+                            <w:proofErr w:type="spellEnd"/>
+                            <w:r>
+                              <w:t xml:space="preserve"> pattern="/Mat.html" access="</w:t>
+                            </w:r>
+                            <w:proofErr w:type="spellStart"/>
+                            <w:proofErr w:type="gramStart"/>
+                            <w:r>
+                              <w:t>isAuthenticated</w:t>
+                            </w:r>
+                            <w:proofErr w:type="spellEnd"/>
+                            <w:r>
+                              <w:t>(</w:t>
+                            </w:r>
+                            <w:proofErr w:type="gramEnd"/>
+                            <w:r>
+                              <w:t>)" /&gt;</w:t>
                             </w:r>
                           </w:p>
                           <w:p>
@@ -1561,7 +1670,28 @@
                               <w:ind w:firstLine="720"/>
                             </w:pPr>
                             <w:r>
-                              <w:t>&lt;intercept-url pattern="/mat/**" access="isAuthenticated()" /&gt;</w:t>
+                              <w:t>&lt;intercept-</w:t>
+                            </w:r>
+                            <w:proofErr w:type="spellStart"/>
+                            <w:r>
+                              <w:t>url</w:t>
+                            </w:r>
+                            <w:proofErr w:type="spellEnd"/>
+                            <w:r>
+                              <w:t xml:space="preserve"> pattern="/mat/**" access="</w:t>
+                            </w:r>
+                            <w:proofErr w:type="spellStart"/>
+                            <w:proofErr w:type="gramStart"/>
+                            <w:r>
+                              <w:t>isAuthenticated</w:t>
+                            </w:r>
+                            <w:proofErr w:type="spellEnd"/>
+                            <w:r>
+                              <w:t>(</w:t>
+                            </w:r>
+                            <w:proofErr w:type="gramEnd"/>
+                            <w:r>
+                              <w:t>)" /&gt;</w:t>
                             </w:r>
                           </w:p>
                           <w:p>
@@ -1570,13 +1700,32 @@
                               <w:ind w:left="720"/>
                             </w:pPr>
                             <w:r>
-                              <w:t>&lt;form-login default-target-url</w:t>
-                            </w:r>
+                              <w:t>&lt;form-login default-target-</w:t>
+                            </w:r>
+                            <w:proofErr w:type="spellStart"/>
+                            <w:r>
+                              <w:t>url</w:t>
+                            </w:r>
+                            <w:proofErr w:type="spellEnd"/>
                             <w:r>
                               <w:rPr>
                                 <w:b/>
                               </w:rPr>
-                              <w:t>="/Mat.html?gwt.codesvr=127.0.0.1:9997" login</w:t>
+                              <w:t>="/</w:t>
+                            </w:r>
+                            <w:proofErr w:type="spellStart"/>
+                            <w:r>
+                              <w:rPr>
+                                <w:b/>
+                              </w:rPr>
+                              <w:t>Mat.html?gwt.codesvr</w:t>
+                            </w:r>
+                            <w:proofErr w:type="spellEnd"/>
+                            <w:r>
+                              <w:rPr>
+                                <w:b/>
+                              </w:rPr>
+                              <w:t>=127.0.0.1:9997" login</w:t>
                             </w:r>
                             <w:r>
                               <w:rPr>
@@ -1588,7 +1737,21 @@
                               <w:rPr>
                                 <w:b/>
                               </w:rPr>
-                              <w:t>page="/Login.html?gwt.codesvr=127.0.0.1:9997"/&gt;</w:t>
+                              <w:t>page="/</w:t>
+                            </w:r>
+                            <w:proofErr w:type="spellStart"/>
+                            <w:r>
+                              <w:rPr>
+                                <w:b/>
+                              </w:rPr>
+                              <w:t>Login.html?gwt.codesvr</w:t>
+                            </w:r>
+                            <w:proofErr w:type="spellEnd"/>
+                            <w:r>
+                              <w:rPr>
+                                <w:b/>
+                              </w:rPr>
+                              <w:t>=127.0.0.1:9997"/&gt;</w:t>
                             </w:r>
                           </w:p>
                           <w:p>
@@ -1612,7 +1775,15 @@
                             </w:r>
                             <w:r>
                               <w:tab/>
-                              <w:t>&lt;session-management invalid-session-url="/Login.html"&gt;</w:t>
+                              <w:t>&lt;session-management invalid-session-</w:t>
+                            </w:r>
+                            <w:proofErr w:type="spellStart"/>
+                            <w:r>
+                              <w:t>url</w:t>
+                            </w:r>
+                            <w:proofErr w:type="spellEnd"/>
+                            <w:r>
+                              <w:t>="/Login.html"&gt;</w:t>
                             </w:r>
                           </w:p>
                           <w:p>
@@ -1913,7 +2084,23 @@
                               <w:spacing w:after="0" w:line="240" w:lineRule="auto"/>
                             </w:pPr>
                             <w:r>
-                              <w:t>&lt;bean id="mailSender" class="org.springframework.mail.javamail.JavaMailSenderImpl"&gt;</w:t>
+                              <w:t>&lt;bean id="</w:t>
+                            </w:r>
+                            <w:proofErr w:type="spellStart"/>
+                            <w:r>
+                              <w:t>mailSender</w:t>
+                            </w:r>
+                            <w:proofErr w:type="spellEnd"/>
+                            <w:r>
+                              <w:t>" class="</w:t>
+                            </w:r>
+                            <w:proofErr w:type="spellStart"/>
+                            <w:r>
+                              <w:t>org.springframework.mail.javamail.JavaMailSenderImpl</w:t>
+                            </w:r>
+                            <w:proofErr w:type="spellEnd"/>
+                            <w:r>
+                              <w:t>"&gt;</w:t>
                             </w:r>
                           </w:p>
                           <w:p>
@@ -2016,7 +2203,15 @@
         <w:t>host value property name (bolded)</w:t>
       </w:r>
       <w:r>
-        <w:t xml:space="preserve"> changes in the box below to the ‘mailSender’ bean to point to the proper mail server. </w:t>
+        <w:t xml:space="preserve"> changes in the box below to the ‘</w:t>
+      </w:r>
+      <w:proofErr w:type="spellStart"/>
+      <w:r>
+        <w:t>mailSender</w:t>
+      </w:r>
+      <w:proofErr w:type="spellEnd"/>
+      <w:r>
+        <w:t xml:space="preserve">’ bean to point to the proper mail server. </w:t>
       </w:r>
     </w:p>
     <w:p>
@@ -2096,7 +2291,23 @@
                               <w:spacing w:after="0" w:line="240" w:lineRule="auto"/>
                             </w:pPr>
                             <w:r>
-                              <w:t>&lt;bean id="templateMessage" class="org.springframework.mail.SimpleMailMessage"&gt;</w:t>
+                              <w:t>&lt;bean id="</w:t>
+                            </w:r>
+                            <w:proofErr w:type="spellStart"/>
+                            <w:r>
+                              <w:t>templateMessage</w:t>
+                            </w:r>
+                            <w:proofErr w:type="spellEnd"/>
+                            <w:r>
+                              <w:t>" class="</w:t>
+                            </w:r>
+                            <w:proofErr w:type="spellStart"/>
+                            <w:r>
+                              <w:t>org.springframework.mail.SimpleMailMessage</w:t>
+                            </w:r>
+                            <w:proofErr w:type="spellEnd"/>
+                            <w:r>
+                              <w:t>"&gt;</w:t>
                             </w:r>
                           </w:p>
                           <w:p>
@@ -2211,7 +2422,15 @@
         <w:t>in the</w:t>
       </w:r>
       <w:r>
-        <w:t xml:space="preserve"> box below to the ‘templateMessage’ bean to set the correct ‘From’ email address. </w:t>
+        <w:t xml:space="preserve"> box below to the ‘</w:t>
+      </w:r>
+      <w:proofErr w:type="spellStart"/>
+      <w:r>
+        <w:t>templateMessage</w:t>
+      </w:r>
+      <w:proofErr w:type="spellEnd"/>
+      <w:r>
+        <w:t xml:space="preserve">’ bean to set the correct ‘From’ email address. </w:t>
       </w:r>
     </w:p>
     <w:p>
@@ -2242,11 +2461,9 @@
       <w:r>
         <w:t>Make sure your database server is running</w:t>
       </w:r>
-      <w:ins w:id="6" w:author="Dawn Grey" w:date="2016-05-27T10:52:00Z">
-        <w:r>
-          <w:t>.</w:t>
-        </w:r>
-      </w:ins>
+      <w:r>
+        <w:t>.</w:t>
+      </w:r>
       <w:r>
         <w:t xml:space="preserve"> </w:t>
       </w:r>
@@ -2277,14 +2494,12 @@
         </w:rPr>
         <w:t>[Run] -&gt; [Run Configurations] -&gt; [Web Application] -&gt; [New]</w:t>
       </w:r>
-      <w:ins w:id="7" w:author="Dawn Grey" w:date="2016-05-27T10:52:00Z">
-        <w:r>
-          <w:rPr>
-            <w:b/>
-          </w:rPr>
-          <w:t>.</w:t>
-        </w:r>
-      </w:ins>
+      <w:r>
+        <w:rPr>
+          <w:b/>
+        </w:rPr>
+        <w:t>.</w:t>
+      </w:r>
     </w:p>
     <w:p>
       <w:pPr>
@@ -2303,9 +2518,11 @@
         </w:rPr>
         <w:t>“</w:t>
       </w:r>
+      <w:proofErr w:type="spellStart"/>
       <w:r>
         <w:t>com.google.gwt.dev.DevMode</w:t>
       </w:r>
+      <w:proofErr w:type="spellEnd"/>
       <w:r>
         <w:rPr>
           <w:b/>
@@ -2474,7 +2691,15 @@
         <w:t>LOGIN_ID</w:t>
       </w:r>
       <w:r>
-        <w:t xml:space="preserve"> column, the value there is your UserID. The password default is </w:t>
+        <w:t xml:space="preserve"> column, the value there is your </w:t>
+      </w:r>
+      <w:proofErr w:type="spellStart"/>
+      <w:r>
+        <w:t>UserID</w:t>
+      </w:r>
+      <w:proofErr w:type="spellEnd"/>
+      <w:r>
+        <w:t xml:space="preserve">. The password default is </w:t>
       </w:r>
       <w:r>
         <w:rPr>
@@ -2492,15 +2717,19 @@
         </w:numPr>
       </w:pPr>
       <w:r>
-        <w:t xml:space="preserve">Navigate to the MAT log in page GUI and use the UserID and password from the previous step and log in to MAT. </w:t>
-      </w:r>
-      <w:ins w:id="8" w:author="Jack Meyer" w:date="2016-05-27T14:31:00Z">
-        <w:r>
-          <w:t xml:space="preserve">In the Security Code box, just enter random numbers. </w:t>
-        </w:r>
-      </w:ins>
-      <w:bookmarkStart w:id="9" w:name="_GoBack"/>
-      <w:bookmarkEnd w:id="9"/>
+        <w:t xml:space="preserve">Navigate to the MAT log in page GUI and use the </w:t>
+      </w:r>
+      <w:proofErr w:type="spellStart"/>
+      <w:r>
+        <w:t>UserID</w:t>
+      </w:r>
+      <w:proofErr w:type="spellEnd"/>
+      <w:r>
+        <w:t xml:space="preserve"> and password from the previous step and log in to MAT. </w:t>
+      </w:r>
+      <w:r>
+        <w:t xml:space="preserve">In the Security Code box, just enter random numbers. </w:t>
+      </w:r>
     </w:p>
     <w:p>
       <w:pPr>
@@ -2681,7 +2910,15 @@
                               <w:spacing w:after="0" w:line="240" w:lineRule="auto"/>
                             </w:pPr>
                             <w:r>
-                              <w:t>-Dvsac_proxy_host=&lt;&lt;your proxy host&gt;&gt;</w:t>
+                              <w:t>-</w:t>
+                            </w:r>
+                            <w:proofErr w:type="spellStart"/>
+                            <w:r>
+                              <w:t>Dvsac_proxy_host</w:t>
+                            </w:r>
+                            <w:proofErr w:type="spellEnd"/>
+                            <w:r>
+                              <w:t>=&lt;&lt;your proxy host&gt;&gt;</w:t>
                             </w:r>
                           </w:p>
                           <w:p>
@@ -2689,7 +2926,15 @@
                               <w:spacing w:after="0" w:line="240" w:lineRule="auto"/>
                             </w:pPr>
                             <w:r>
-                              <w:t>-Dvsac_proxy_port=8080 -DSERVER_TICKET_URL=https://vsac.nlm.nih.gov/vsac/ws/Ticket</w:t>
+                              <w:t>-</w:t>
+                            </w:r>
+                            <w:proofErr w:type="spellStart"/>
+                            <w:r>
+                              <w:t>Dvsac_proxy_port</w:t>
+                            </w:r>
+                            <w:proofErr w:type="spellEnd"/>
+                            <w:r>
+                              <w:t>=8080 -DSERVER_TICKET_URL=https://vsac.nlm.nih.gov/vsac/ws/Ticket</w:t>
                             </w:r>
                           </w:p>
                           <w:p>
@@ -3625,14 +3870,6 @@
     <w:abstractNumId w:val="4"/>
   </w:num>
 </w:numbering>
-</file>
-
-<file path=word/people.xml><?xml version="1.0" encoding="utf-8"?>
-<w15:people xmlns:wpc="http://schemas.microsoft.com/office/word/2010/wordprocessingCanvas" xmlns:mc="http://schemas.openxmlformats.org/markup-compatibility/2006" xmlns:o="urn:schemas-microsoft-com:office:office" xmlns:r="http://schemas.openxmlformats.org/officeDocument/2006/relationships" xmlns:m="http://schemas.openxmlformats.org/officeDocument/2006/math" xmlns:v="urn:schemas-microsoft-com:vml" xmlns:wp14="http://schemas.microsoft.com/office/word/2010/wordprocessingDrawing" xmlns:wp="http://schemas.openxmlformats.org/drawingml/2006/wordprocessingDrawing" xmlns:w10="urn:schemas-microsoft-com:office:word" xmlns:w="http://schemas.openxmlformats.org/wordprocessingml/2006/main" xmlns:w14="http://schemas.microsoft.com/office/word/2010/wordml" xmlns:w15="http://schemas.microsoft.com/office/word/2012/wordml" xmlns:wpg="http://schemas.microsoft.com/office/word/2010/wordprocessingGroup" xmlns:wpi="http://schemas.microsoft.com/office/word/2010/wordprocessingInk" xmlns:wne="http://schemas.microsoft.com/office/word/2006/wordml" xmlns:wps="http://schemas.microsoft.com/office/word/2010/wordprocessingShape" mc:Ignorable="w14 w15 wp14">
-  <w15:person w15:author="Jack Meyer">
-    <w15:presenceInfo w15:providerId="None" w15:userId="Jack Meyer"/>
-  </w15:person>
-</w15:people>
 </file>
 
 <file path=word/styles.xml><?xml version="1.0" encoding="utf-8"?>
@@ -4583,7 +4820,7 @@
 </file>
 
 <file path=customXml/itemProps1.xml><?xml version="1.0" encoding="utf-8"?>
-<ds:datastoreItem xmlns:ds="http://schemas.openxmlformats.org/officeDocument/2006/customXml" ds:itemID="{E9134013-AA20-4BBC-B424-2D57005A184F}">
+<ds:datastoreItem xmlns:ds="http://schemas.openxmlformats.org/officeDocument/2006/customXml" ds:itemID="{98E42C67-DE88-4EF5-AA95-BB6B8B93CD1E}">
   <ds:schemaRefs>
     <ds:schemaRef ds:uri="http://schemas.openxmlformats.org/officeDocument/2006/bibliography"/>
   </ds:schemaRefs>

</xml_diff>